<commit_message>
Added Image folders for user guide
</commit_message>
<xml_diff>
--- a/Docs/ScrumblesUserGuide.docx
+++ b/Docs/ScrumblesUserGuide.docx
@@ -823,13 +823,125 @@
       <w:r>
         <w:t>The Team manager view is built around the items that each person is assigned. It answers the question, “What is everyone on my team working on right now?”</w:t>
       </w:r>
+      <w:r>
+        <w:t xml:space="preserve"> From within the view the user can look at</w:t>
+      </w:r>
+      <w:r>
+        <w:t>:</w:t>
+      </w:r>
     </w:p>
     <w:p>
       <w:pPr>
         <w:pStyle w:val="ListParagraph"/>
-      </w:pPr>
-      <w:bookmarkStart w:id="6" w:name="_GoBack"/>
-      <w:bookmarkEnd w:id="6"/>
+        <w:numPr>
+          <w:ilvl w:val="0"/>
+          <w:numId w:val="25"/>
+        </w:numPr>
+      </w:pPr>
+      <w:r>
+        <w:t>All the users available in the system.</w:t>
+      </w:r>
+    </w:p>
+    <w:p>
+      <w:pPr>
+        <w:pStyle w:val="ListParagraph"/>
+        <w:numPr>
+          <w:ilvl w:val="0"/>
+          <w:numId w:val="25"/>
+        </w:numPr>
+      </w:pPr>
+      <w:r>
+        <w:t>All the other users on the user’s team</w:t>
+      </w:r>
+    </w:p>
+    <w:p>
+      <w:pPr>
+        <w:pStyle w:val="ListParagraph"/>
+        <w:numPr>
+          <w:ilvl w:val="0"/>
+          <w:numId w:val="25"/>
+        </w:numPr>
+      </w:pPr>
+      <w:r>
+        <w:t>The user’s:</w:t>
+      </w:r>
+    </w:p>
+    <w:p>
+      <w:pPr>
+        <w:pStyle w:val="ListParagraph"/>
+        <w:numPr>
+          <w:ilvl w:val="1"/>
+          <w:numId w:val="25"/>
+        </w:numPr>
+        <w:rPr>
+          <w:i/>
+        </w:rPr>
+      </w:pPr>
+      <w:r>
+        <w:rPr>
+          <w:i/>
+        </w:rPr>
+        <w:t>Assigned Items</w:t>
+      </w:r>
+    </w:p>
+    <w:p>
+      <w:pPr>
+        <w:pStyle w:val="ListParagraph"/>
+        <w:numPr>
+          <w:ilvl w:val="1"/>
+          <w:numId w:val="25"/>
+        </w:numPr>
+        <w:rPr>
+          <w:i/>
+        </w:rPr>
+      </w:pPr>
+      <w:r>
+        <w:rPr>
+          <w:i/>
+        </w:rPr>
+        <w:t>In Progress Items</w:t>
+      </w:r>
+    </w:p>
+    <w:p>
+      <w:pPr>
+        <w:pStyle w:val="ListParagraph"/>
+        <w:numPr>
+          <w:ilvl w:val="1"/>
+          <w:numId w:val="25"/>
+        </w:numPr>
+        <w:rPr>
+          <w:i/>
+        </w:rPr>
+      </w:pPr>
+      <w:r>
+        <w:rPr>
+          <w:i/>
+        </w:rPr>
+        <w:t>Submitted Items</w:t>
+      </w:r>
+    </w:p>
+    <w:p>
+      <w:pPr>
+        <w:pStyle w:val="ListParagraph"/>
+        <w:numPr>
+          <w:ilvl w:val="1"/>
+          <w:numId w:val="25"/>
+        </w:numPr>
+        <w:rPr>
+          <w:i/>
+        </w:rPr>
+      </w:pPr>
+      <w:r>
+        <w:rPr>
+          <w:i/>
+        </w:rPr>
+        <w:t>Completed Items</w:t>
+      </w:r>
+    </w:p>
+    <w:p>
+      <w:pPr>
+        <w:pStyle w:val="ListParagraph"/>
+      </w:pPr>
     </w:p>
     <w:p>
       <w:pPr>
@@ -840,17 +952,16 @@
         </w:numPr>
       </w:pPr>
       <w:r>
-        <w:t>Managing Who is on Your Team</w:t>
+        <w:t>Each item’s card description and comments</w:t>
       </w:r>
     </w:p>
     <w:p>
       <w:pPr>
         <w:pStyle w:val="ListParagraph"/>
-        <w:numPr>
-          <w:ilvl w:val="1"/>
-          <w:numId w:val="24"/>
-        </w:numPr>
-      </w:pPr>
+        <w:ind w:left="1440"/>
+      </w:pPr>
+      <w:bookmarkStart w:id="6" w:name="_GoBack"/>
+      <w:bookmarkEnd w:id="6"/>
     </w:p>
     <w:p/>
     <w:sectPr>
@@ -1503,6 +1614,119 @@
     </w:lvl>
   </w:abstractNum>
   <w:abstractNum w:abstractNumId="4" w15:restartNumberingAfterBreak="0">
+    <w:nsid w:val="0E7B302B"/>
+    <w:multiLevelType w:val="hybridMultilevel"/>
+    <w:tmpl w:val="3B241D02"/>
+    <w:lvl w:ilvl="0" w:tplc="04090001">
+      <w:start w:val="1"/>
+      <w:numFmt w:val="bullet"/>
+      <w:lvlText w:val=""/>
+      <w:lvlJc w:val="left"/>
+      <w:pPr>
+        <w:ind w:left="720" w:hanging="360"/>
+      </w:pPr>
+      <w:rPr>
+        <w:rFonts w:ascii="Symbol" w:hAnsi="Symbol" w:hint="default"/>
+      </w:rPr>
+    </w:lvl>
+    <w:lvl w:ilvl="1" w:tplc="04090003">
+      <w:start w:val="1"/>
+      <w:numFmt w:val="bullet"/>
+      <w:lvlText w:val="o"/>
+      <w:lvlJc w:val="left"/>
+      <w:pPr>
+        <w:ind w:left="1440" w:hanging="360"/>
+      </w:pPr>
+      <w:rPr>
+        <w:rFonts w:ascii="Courier New" w:hAnsi="Courier New" w:cs="Courier New" w:hint="default"/>
+      </w:rPr>
+    </w:lvl>
+    <w:lvl w:ilvl="2" w:tplc="04090005" w:tentative="1">
+      <w:start w:val="1"/>
+      <w:numFmt w:val="bullet"/>
+      <w:lvlText w:val=""/>
+      <w:lvlJc w:val="left"/>
+      <w:pPr>
+        <w:ind w:left="2160" w:hanging="360"/>
+      </w:pPr>
+      <w:rPr>
+        <w:rFonts w:ascii="Wingdings" w:hAnsi="Wingdings" w:hint="default"/>
+      </w:rPr>
+    </w:lvl>
+    <w:lvl w:ilvl="3" w:tplc="04090001" w:tentative="1">
+      <w:start w:val="1"/>
+      <w:numFmt w:val="bullet"/>
+      <w:lvlText w:val=""/>
+      <w:lvlJc w:val="left"/>
+      <w:pPr>
+        <w:ind w:left="2880" w:hanging="360"/>
+      </w:pPr>
+      <w:rPr>
+        <w:rFonts w:ascii="Symbol" w:hAnsi="Symbol" w:hint="default"/>
+      </w:rPr>
+    </w:lvl>
+    <w:lvl w:ilvl="4" w:tplc="04090003" w:tentative="1">
+      <w:start w:val="1"/>
+      <w:numFmt w:val="bullet"/>
+      <w:lvlText w:val="o"/>
+      <w:lvlJc w:val="left"/>
+      <w:pPr>
+        <w:ind w:left="3600" w:hanging="360"/>
+      </w:pPr>
+      <w:rPr>
+        <w:rFonts w:ascii="Courier New" w:hAnsi="Courier New" w:cs="Courier New" w:hint="default"/>
+      </w:rPr>
+    </w:lvl>
+    <w:lvl w:ilvl="5" w:tplc="04090005" w:tentative="1">
+      <w:start w:val="1"/>
+      <w:numFmt w:val="bullet"/>
+      <w:lvlText w:val=""/>
+      <w:lvlJc w:val="left"/>
+      <w:pPr>
+        <w:ind w:left="4320" w:hanging="360"/>
+      </w:pPr>
+      <w:rPr>
+        <w:rFonts w:ascii="Wingdings" w:hAnsi="Wingdings" w:hint="default"/>
+      </w:rPr>
+    </w:lvl>
+    <w:lvl w:ilvl="6" w:tplc="04090001" w:tentative="1">
+      <w:start w:val="1"/>
+      <w:numFmt w:val="bullet"/>
+      <w:lvlText w:val=""/>
+      <w:lvlJc w:val="left"/>
+      <w:pPr>
+        <w:ind w:left="5040" w:hanging="360"/>
+      </w:pPr>
+      <w:rPr>
+        <w:rFonts w:ascii="Symbol" w:hAnsi="Symbol" w:hint="default"/>
+      </w:rPr>
+    </w:lvl>
+    <w:lvl w:ilvl="7" w:tplc="04090003" w:tentative="1">
+      <w:start w:val="1"/>
+      <w:numFmt w:val="bullet"/>
+      <w:lvlText w:val="o"/>
+      <w:lvlJc w:val="left"/>
+      <w:pPr>
+        <w:ind w:left="5760" w:hanging="360"/>
+      </w:pPr>
+      <w:rPr>
+        <w:rFonts w:ascii="Courier New" w:hAnsi="Courier New" w:cs="Courier New" w:hint="default"/>
+      </w:rPr>
+    </w:lvl>
+    <w:lvl w:ilvl="8" w:tplc="04090005" w:tentative="1">
+      <w:start w:val="1"/>
+      <w:numFmt w:val="bullet"/>
+      <w:lvlText w:val=""/>
+      <w:lvlJc w:val="left"/>
+      <w:pPr>
+        <w:ind w:left="6480" w:hanging="360"/>
+      </w:pPr>
+      <w:rPr>
+        <w:rFonts w:ascii="Wingdings" w:hAnsi="Wingdings" w:hint="default"/>
+      </w:rPr>
+    </w:lvl>
+  </w:abstractNum>
+  <w:abstractNum w:abstractNumId="5" w15:restartNumberingAfterBreak="0">
     <w:nsid w:val="12296B9A"/>
     <w:multiLevelType w:val="hybridMultilevel"/>
     <w:tmpl w:val="63284F06"/>
@@ -1615,7 +1839,7 @@
       </w:rPr>
     </w:lvl>
   </w:abstractNum>
-  <w:abstractNum w:abstractNumId="5" w15:restartNumberingAfterBreak="0">
+  <w:abstractNum w:abstractNumId="6" w15:restartNumberingAfterBreak="0">
     <w:nsid w:val="148D290E"/>
     <w:multiLevelType w:val="hybridMultilevel"/>
     <w:tmpl w:val="607CE910"/>
@@ -1728,7 +1952,7 @@
       </w:rPr>
     </w:lvl>
   </w:abstractNum>
-  <w:abstractNum w:abstractNumId="6" w15:restartNumberingAfterBreak="0">
+  <w:abstractNum w:abstractNumId="7" w15:restartNumberingAfterBreak="0">
     <w:nsid w:val="17B76D07"/>
     <w:multiLevelType w:val="hybridMultilevel"/>
     <w:tmpl w:val="CF267E6A"/>
@@ -1841,7 +2065,7 @@
       </w:rPr>
     </w:lvl>
   </w:abstractNum>
-  <w:abstractNum w:abstractNumId="7" w15:restartNumberingAfterBreak="0">
+  <w:abstractNum w:abstractNumId="8" w15:restartNumberingAfterBreak="0">
     <w:nsid w:val="23F82149"/>
     <w:multiLevelType w:val="hybridMultilevel"/>
     <w:tmpl w:val="443C3A5E"/>
@@ -1954,7 +2178,7 @@
       </w:rPr>
     </w:lvl>
   </w:abstractNum>
-  <w:abstractNum w:abstractNumId="8" w15:restartNumberingAfterBreak="0">
+  <w:abstractNum w:abstractNumId="9" w15:restartNumberingAfterBreak="0">
     <w:nsid w:val="2C893498"/>
     <w:multiLevelType w:val="hybridMultilevel"/>
     <w:tmpl w:val="ED1008FE"/>
@@ -2043,7 +2267,7 @@
       </w:pPr>
     </w:lvl>
   </w:abstractNum>
-  <w:abstractNum w:abstractNumId="9" w15:restartNumberingAfterBreak="0">
+  <w:abstractNum w:abstractNumId="10" w15:restartNumberingAfterBreak="0">
     <w:nsid w:val="2F005923"/>
     <w:multiLevelType w:val="hybridMultilevel"/>
     <w:tmpl w:val="D1AA0808"/>
@@ -2156,7 +2380,7 @@
       </w:rPr>
     </w:lvl>
   </w:abstractNum>
-  <w:abstractNum w:abstractNumId="10" w15:restartNumberingAfterBreak="0">
+  <w:abstractNum w:abstractNumId="11" w15:restartNumberingAfterBreak="0">
     <w:nsid w:val="2FC542D0"/>
     <w:multiLevelType w:val="hybridMultilevel"/>
     <w:tmpl w:val="85628E52"/>
@@ -2269,7 +2493,7 @@
       </w:rPr>
     </w:lvl>
   </w:abstractNum>
-  <w:abstractNum w:abstractNumId="11" w15:restartNumberingAfterBreak="0">
+  <w:abstractNum w:abstractNumId="12" w15:restartNumberingAfterBreak="0">
     <w:nsid w:val="3B4A41B4"/>
     <w:multiLevelType w:val="hybridMultilevel"/>
     <w:tmpl w:val="BC42D76C"/>
@@ -2382,7 +2606,7 @@
       </w:rPr>
     </w:lvl>
   </w:abstractNum>
-  <w:abstractNum w:abstractNumId="12" w15:restartNumberingAfterBreak="0">
+  <w:abstractNum w:abstractNumId="13" w15:restartNumberingAfterBreak="0">
     <w:nsid w:val="440C3C10"/>
     <w:multiLevelType w:val="multilevel"/>
     <w:tmpl w:val="0194E346"/>
@@ -2495,7 +2719,7 @@
       </w:rPr>
     </w:lvl>
   </w:abstractNum>
-  <w:abstractNum w:abstractNumId="13" w15:restartNumberingAfterBreak="0">
+  <w:abstractNum w:abstractNumId="14" w15:restartNumberingAfterBreak="0">
     <w:nsid w:val="457C7342"/>
     <w:multiLevelType w:val="hybridMultilevel"/>
     <w:tmpl w:val="E752EBAE"/>
@@ -2608,7 +2832,7 @@
       </w:rPr>
     </w:lvl>
   </w:abstractNum>
-  <w:abstractNum w:abstractNumId="14" w15:restartNumberingAfterBreak="0">
+  <w:abstractNum w:abstractNumId="15" w15:restartNumberingAfterBreak="0">
     <w:nsid w:val="47961716"/>
     <w:multiLevelType w:val="hybridMultilevel"/>
     <w:tmpl w:val="19AC2C40"/>
@@ -2721,7 +2945,7 @@
       </w:rPr>
     </w:lvl>
   </w:abstractNum>
-  <w:abstractNum w:abstractNumId="15" w15:restartNumberingAfterBreak="0">
+  <w:abstractNum w:abstractNumId="16" w15:restartNumberingAfterBreak="0">
     <w:nsid w:val="48A77158"/>
     <w:multiLevelType w:val="hybridMultilevel"/>
     <w:tmpl w:val="10C6DD64"/>
@@ -2834,7 +3058,7 @@
       </w:rPr>
     </w:lvl>
   </w:abstractNum>
-  <w:abstractNum w:abstractNumId="16" w15:restartNumberingAfterBreak="0">
+  <w:abstractNum w:abstractNumId="17" w15:restartNumberingAfterBreak="0">
     <w:nsid w:val="521A6D16"/>
     <w:multiLevelType w:val="hybridMultilevel"/>
     <w:tmpl w:val="8064E54A"/>
@@ -2947,7 +3171,7 @@
       </w:rPr>
     </w:lvl>
   </w:abstractNum>
-  <w:abstractNum w:abstractNumId="17" w15:restartNumberingAfterBreak="0">
+  <w:abstractNum w:abstractNumId="18" w15:restartNumberingAfterBreak="0">
     <w:nsid w:val="524727F4"/>
     <w:multiLevelType w:val="hybridMultilevel"/>
     <w:tmpl w:val="EC8EA266"/>
@@ -3060,7 +3284,7 @@
       </w:rPr>
     </w:lvl>
   </w:abstractNum>
-  <w:abstractNum w:abstractNumId="18" w15:restartNumberingAfterBreak="0">
+  <w:abstractNum w:abstractNumId="19" w15:restartNumberingAfterBreak="0">
     <w:nsid w:val="577E47DD"/>
     <w:multiLevelType w:val="hybridMultilevel"/>
     <w:tmpl w:val="5C26AF8A"/>
@@ -3173,7 +3397,7 @@
       </w:rPr>
     </w:lvl>
   </w:abstractNum>
-  <w:abstractNum w:abstractNumId="19" w15:restartNumberingAfterBreak="0">
+  <w:abstractNum w:abstractNumId="20" w15:restartNumberingAfterBreak="0">
     <w:nsid w:val="5DE849FD"/>
     <w:multiLevelType w:val="hybridMultilevel"/>
     <w:tmpl w:val="5E74EEFE"/>
@@ -3286,7 +3510,7 @@
       </w:rPr>
     </w:lvl>
   </w:abstractNum>
-  <w:abstractNum w:abstractNumId="20" w15:restartNumberingAfterBreak="0">
+  <w:abstractNum w:abstractNumId="21" w15:restartNumberingAfterBreak="0">
     <w:nsid w:val="712A1CBF"/>
     <w:multiLevelType w:val="hybridMultilevel"/>
     <w:tmpl w:val="1AC2CDF8"/>
@@ -3399,7 +3623,7 @@
       </w:rPr>
     </w:lvl>
   </w:abstractNum>
-  <w:abstractNum w:abstractNumId="21" w15:restartNumberingAfterBreak="0">
+  <w:abstractNum w:abstractNumId="22" w15:restartNumberingAfterBreak="0">
     <w:nsid w:val="719D5337"/>
     <w:multiLevelType w:val="hybridMultilevel"/>
     <w:tmpl w:val="71A43C84"/>
@@ -3512,7 +3736,7 @@
       </w:rPr>
     </w:lvl>
   </w:abstractNum>
-  <w:abstractNum w:abstractNumId="22" w15:restartNumberingAfterBreak="0">
+  <w:abstractNum w:abstractNumId="23" w15:restartNumberingAfterBreak="0">
     <w:nsid w:val="741A5420"/>
     <w:multiLevelType w:val="hybridMultilevel"/>
     <w:tmpl w:val="4F4CB120"/>
@@ -3625,7 +3849,7 @@
       </w:rPr>
     </w:lvl>
   </w:abstractNum>
-  <w:abstractNum w:abstractNumId="23" w15:restartNumberingAfterBreak="0">
+  <w:abstractNum w:abstractNumId="24" w15:restartNumberingAfterBreak="0">
     <w:nsid w:val="7AC36FE9"/>
     <w:multiLevelType w:val="hybridMultilevel"/>
     <w:tmpl w:val="FCD4F2F0"/>
@@ -3739,64 +3963,64 @@
     </w:lvl>
   </w:abstractNum>
   <w:num w:numId="1">
-    <w:abstractNumId w:val="17"/>
+    <w:abstractNumId w:val="18"/>
   </w:num>
   <w:num w:numId="2">
-    <w:abstractNumId w:val="13"/>
+    <w:abstractNumId w:val="14"/>
   </w:num>
   <w:num w:numId="3">
-    <w:abstractNumId w:val="6"/>
+    <w:abstractNumId w:val="7"/>
   </w:num>
   <w:num w:numId="4">
     <w:abstractNumId w:val="3"/>
   </w:num>
   <w:num w:numId="5">
+    <w:abstractNumId w:val="13"/>
+  </w:num>
+  <w:num w:numId="6">
+    <w:abstractNumId w:val="15"/>
+  </w:num>
+  <w:num w:numId="7">
+    <w:abstractNumId w:val="19"/>
+  </w:num>
+  <w:num w:numId="8">
+    <w:abstractNumId w:val="24"/>
+  </w:num>
+  <w:num w:numId="9">
+    <w:abstractNumId w:val="11"/>
+  </w:num>
+  <w:num w:numId="10">
+    <w:abstractNumId w:val="8"/>
+  </w:num>
+  <w:num w:numId="11">
+    <w:abstractNumId w:val="20"/>
+  </w:num>
+  <w:num w:numId="12">
     <w:abstractNumId w:val="12"/>
   </w:num>
-  <w:num w:numId="6">
-    <w:abstractNumId w:val="14"/>
-  </w:num>
-  <w:num w:numId="7">
-    <w:abstractNumId w:val="18"/>
-  </w:num>
-  <w:num w:numId="8">
-    <w:abstractNumId w:val="23"/>
-  </w:num>
-  <w:num w:numId="9">
-    <w:abstractNumId w:val="10"/>
-  </w:num>
-  <w:num w:numId="10">
-    <w:abstractNumId w:val="7"/>
-  </w:num>
-  <w:num w:numId="11">
-    <w:abstractNumId w:val="19"/>
-  </w:num>
-  <w:num w:numId="12">
-    <w:abstractNumId w:val="11"/>
-  </w:num>
   <w:num w:numId="13">
-    <w:abstractNumId w:val="15"/>
+    <w:abstractNumId w:val="16"/>
   </w:num>
   <w:num w:numId="14">
     <w:abstractNumId w:val="2"/>
   </w:num>
   <w:num w:numId="15">
+    <w:abstractNumId w:val="6"/>
+  </w:num>
+  <w:num w:numId="16">
+    <w:abstractNumId w:val="22"/>
+  </w:num>
+  <w:num w:numId="17">
+    <w:abstractNumId w:val="10"/>
+  </w:num>
+  <w:num w:numId="18">
+    <w:abstractNumId w:val="21"/>
+  </w:num>
+  <w:num w:numId="19">
     <w:abstractNumId w:val="5"/>
   </w:num>
-  <w:num w:numId="16">
-    <w:abstractNumId w:val="21"/>
-  </w:num>
-  <w:num w:numId="17">
-    <w:abstractNumId w:val="9"/>
-  </w:num>
-  <w:num w:numId="18">
-    <w:abstractNumId w:val="20"/>
-  </w:num>
-  <w:num w:numId="19">
-    <w:abstractNumId w:val="4"/>
-  </w:num>
   <w:num w:numId="20">
-    <w:abstractNumId w:val="22"/>
+    <w:abstractNumId w:val="23"/>
   </w:num>
   <w:num w:numId="21">
     <w:abstractNumId w:val="0"/>
@@ -3805,10 +4029,13 @@
     <w:abstractNumId w:val="1"/>
   </w:num>
   <w:num w:numId="23">
-    <w:abstractNumId w:val="8"/>
+    <w:abstractNumId w:val="9"/>
   </w:num>
   <w:num w:numId="24">
-    <w:abstractNumId w:val="16"/>
+    <w:abstractNumId w:val="17"/>
+  </w:num>
+  <w:num w:numId="25">
+    <w:abstractNumId w:val="4"/>
   </w:num>
 </w:numbering>
 </file>
@@ -5207,7 +5434,7 @@
 </file>
 
 <file path=customXml/itemProps1.xml><?xml version="1.0" encoding="utf-8"?>
-<ds:datastoreItem xmlns:ds="http://schemas.openxmlformats.org/officeDocument/2006/customXml" ds:itemID="{FEAE745D-E1E1-4C39-A555-77DE440604B1}">
+<ds:datastoreItem xmlns:ds="http://schemas.openxmlformats.org/officeDocument/2006/customXml" ds:itemID="{082A860B-1345-48D9-B953-6850044C838D}">
   <ds:schemaRefs>
     <ds:schemaRef ds:uri="http://schemas.openxmlformats.org/officeDocument/2006/bibliography"/>
   </ds:schemaRefs>

</xml_diff>